<commit_message>
Notes from day 1
</commit_message>
<xml_diff>
--- a/Test file.docx
+++ b/Test file.docx
@@ -3,12 +3,934 @@
 <w:document xmlns:wpc="http://schemas.microsoft.com/office/word/2010/wordprocessingCanvas" xmlns:mc="http://schemas.openxmlformats.org/markup-compatibility/2006" xmlns:o="urn:schemas-microsoft-com:office:office" xmlns:r="http://schemas.openxmlformats.org/officeDocument/2006/relationships" xmlns:m="http://schemas.openxmlformats.org/officeDocument/2006/math" xmlns:v="urn:schemas-microsoft-com:vml" xmlns:wp14="http://schemas.microsoft.com/office/word/2010/wordprocessingDrawing" xmlns:wp="http://schemas.openxmlformats.org/drawingml/2006/wordprocessingDrawing" xmlns:w10="urn:schemas-microsoft-com:office:word" xmlns:w="http://schemas.openxmlformats.org/wordprocessingml/2006/main" xmlns:w14="http://schemas.microsoft.com/office/word/2010/wordml" xmlns:w15="http://schemas.microsoft.com/office/word/2012/wordml" xmlns:wpg="http://schemas.microsoft.com/office/word/2010/wordprocessingGroup" xmlns:wpi="http://schemas.microsoft.com/office/word/2010/wordprocessingInk" xmlns:wne="http://schemas.microsoft.com/office/word/2006/wordml" xmlns:wps="http://schemas.microsoft.com/office/word/2010/wordprocessingShape" mc:Ignorable="w14 w15 wp14">
   <w:body>
     <w:p>
-      <w:r>
-        <w:t>Test file</w:t>
-      </w:r>
       <w:bookmarkStart w:id="0" w:name="_GoBack"/>
       <w:bookmarkEnd w:id="0"/>
-    </w:p>
+      <w:r>
+        <w:t>Java Notes:</w:t>
+      </w:r>
+    </w:p>
+    <w:p/>
+    <w:p>
+      <w:r>
+        <w:t>Classes &amp; Objects</w:t>
+      </w:r>
+    </w:p>
+    <w:p/>
+    <w:p>
+      <w:r>
+        <w:t>Class is</w:t>
+      </w:r>
+    </w:p>
+    <w:p/>
+    <w:p>
+      <w:r>
+        <w:t xml:space="preserve">Class Table   </w:t>
+      </w:r>
+    </w:p>
+    <w:p>
+      <w:r>
+        <w:t>{</w:t>
+      </w:r>
+    </w:p>
+    <w:p>
+      <w:r>
+        <w:t>}</w:t>
+      </w:r>
+    </w:p>
+    <w:p/>
+    <w:p>
+      <w:r>
+        <w:t xml:space="preserve">Person </w:t>
+      </w:r>
+      <w:proofErr w:type="spellStart"/>
+      <w:proofErr w:type="gramStart"/>
+      <w:r>
+        <w:t>pl</w:t>
+      </w:r>
+      <w:proofErr w:type="spellEnd"/>
+      <w:proofErr w:type="gramEnd"/>
+      <w:r>
+        <w:t xml:space="preserve"> =new person</w:t>
+      </w:r>
+    </w:p>
+    <w:p>
+      <w:r>
+        <w:t xml:space="preserve">Pl.name </w:t>
+      </w:r>
+      <w:proofErr w:type="gramStart"/>
+      <w:r>
+        <w:t>= ”</w:t>
+      </w:r>
+      <w:proofErr w:type="gramEnd"/>
+      <w:r>
+        <w:t>Pope”</w:t>
+      </w:r>
+    </w:p>
+    <w:p/>
+    <w:p>
+      <w:r>
+        <w:t>Everything is in a class</w:t>
+      </w:r>
+    </w:p>
+    <w:p>
+      <w:r>
+        <w:t>Class Test</w:t>
+      </w:r>
+    </w:p>
+    <w:p>
+      <w:r>
+        <w:t>All Classes start with Caps</w:t>
+      </w:r>
+    </w:p>
+    <w:p>
+      <w:r>
+        <w:t>Public is accessible to whole environment</w:t>
+      </w:r>
+    </w:p>
+    <w:p/>
+    <w:p>
+      <w:r>
+        <w:t>Challenge 1:</w:t>
+      </w:r>
+    </w:p>
+    <w:p>
+      <w:pPr>
+        <w:autoSpaceDE w:val="0"/>
+        <w:autoSpaceDN w:val="0"/>
+        <w:adjustRightInd w:val="0"/>
+        <w:spacing w:after="0" w:line="240" w:lineRule="auto"/>
+        <w:rPr>
+          <w:rFonts w:ascii="Courier New" w:hAnsi="Courier New" w:cs="Courier New"/>
+          <w:sz w:val="20"/>
+          <w:szCs w:val="20"/>
+        </w:rPr>
+      </w:pPr>
+      <w:proofErr w:type="gramStart"/>
+      <w:r>
+        <w:rPr>
+          <w:rFonts w:ascii="Courier New" w:hAnsi="Courier New" w:cs="Courier New"/>
+          <w:b/>
+          <w:bCs/>
+          <w:color w:val="7F0055"/>
+          <w:sz w:val="20"/>
+          <w:szCs w:val="20"/>
+        </w:rPr>
+        <w:t>public</w:t>
+      </w:r>
+      <w:proofErr w:type="gramEnd"/>
+      <w:r>
+        <w:rPr>
+          <w:rFonts w:ascii="Courier New" w:hAnsi="Courier New" w:cs="Courier New"/>
+          <w:color w:val="000000"/>
+          <w:sz w:val="20"/>
+          <w:szCs w:val="20"/>
+        </w:rPr>
+        <w:t xml:space="preserve"> </w:t>
+      </w:r>
+      <w:r>
+        <w:rPr>
+          <w:rFonts w:ascii="Courier New" w:hAnsi="Courier New" w:cs="Courier New"/>
+          <w:b/>
+          <w:bCs/>
+          <w:color w:val="7F0055"/>
+          <w:sz w:val="20"/>
+          <w:szCs w:val="20"/>
+        </w:rPr>
+        <w:t>class</w:t>
+      </w:r>
+      <w:r>
+        <w:rPr>
+          <w:rFonts w:ascii="Courier New" w:hAnsi="Courier New" w:cs="Courier New"/>
+          <w:color w:val="000000"/>
+          <w:sz w:val="20"/>
+          <w:szCs w:val="20"/>
+        </w:rPr>
+        <w:t xml:space="preserve"> </w:t>
+      </w:r>
+      <w:proofErr w:type="spellStart"/>
+      <w:r>
+        <w:rPr>
+          <w:rFonts w:ascii="Courier New" w:hAnsi="Courier New" w:cs="Courier New"/>
+          <w:color w:val="000000"/>
+          <w:sz w:val="20"/>
+          <w:szCs w:val="20"/>
+        </w:rPr>
+        <w:t>TestClass</w:t>
+      </w:r>
+      <w:proofErr w:type="spellEnd"/>
+      <w:r>
+        <w:rPr>
+          <w:rFonts w:ascii="Courier New" w:hAnsi="Courier New" w:cs="Courier New"/>
+          <w:color w:val="000000"/>
+          <w:sz w:val="20"/>
+          <w:szCs w:val="20"/>
+        </w:rPr>
+        <w:t xml:space="preserve"> {</w:t>
+      </w:r>
+    </w:p>
+    <w:p>
+      <w:pPr>
+        <w:autoSpaceDE w:val="0"/>
+        <w:autoSpaceDN w:val="0"/>
+        <w:adjustRightInd w:val="0"/>
+        <w:spacing w:after="0" w:line="240" w:lineRule="auto"/>
+        <w:rPr>
+          <w:rFonts w:ascii="Courier New" w:hAnsi="Courier New" w:cs="Courier New"/>
+          <w:sz w:val="20"/>
+          <w:szCs w:val="20"/>
+        </w:rPr>
+      </w:pPr>
+      <w:proofErr w:type="gramStart"/>
+      <w:r>
+        <w:rPr>
+          <w:rFonts w:ascii="Courier New" w:hAnsi="Courier New" w:cs="Courier New"/>
+          <w:b/>
+          <w:bCs/>
+          <w:color w:val="7F0055"/>
+          <w:sz w:val="20"/>
+          <w:szCs w:val="20"/>
+        </w:rPr>
+        <w:t>public</w:t>
+      </w:r>
+      <w:proofErr w:type="gramEnd"/>
+      <w:r>
+        <w:rPr>
+          <w:rFonts w:ascii="Courier New" w:hAnsi="Courier New" w:cs="Courier New"/>
+          <w:color w:val="000000"/>
+          <w:sz w:val="20"/>
+          <w:szCs w:val="20"/>
+        </w:rPr>
+        <w:t xml:space="preserve"> </w:t>
+      </w:r>
+      <w:r>
+        <w:rPr>
+          <w:rFonts w:ascii="Courier New" w:hAnsi="Courier New" w:cs="Courier New"/>
+          <w:b/>
+          <w:bCs/>
+          <w:color w:val="7F0055"/>
+          <w:sz w:val="20"/>
+          <w:szCs w:val="20"/>
+        </w:rPr>
+        <w:t>static</w:t>
+      </w:r>
+      <w:r>
+        <w:rPr>
+          <w:rFonts w:ascii="Courier New" w:hAnsi="Courier New" w:cs="Courier New"/>
+          <w:color w:val="000000"/>
+          <w:sz w:val="20"/>
+          <w:szCs w:val="20"/>
+        </w:rPr>
+        <w:t xml:space="preserve"> </w:t>
+      </w:r>
+      <w:r>
+        <w:rPr>
+          <w:rFonts w:ascii="Courier New" w:hAnsi="Courier New" w:cs="Courier New"/>
+          <w:b/>
+          <w:bCs/>
+          <w:color w:val="7F0055"/>
+          <w:sz w:val="20"/>
+          <w:szCs w:val="20"/>
+        </w:rPr>
+        <w:t>void</w:t>
+      </w:r>
+      <w:r>
+        <w:rPr>
+          <w:rFonts w:ascii="Courier New" w:hAnsi="Courier New" w:cs="Courier New"/>
+          <w:color w:val="000000"/>
+          <w:sz w:val="20"/>
+          <w:szCs w:val="20"/>
+        </w:rPr>
+        <w:t xml:space="preserve"> main(String[]</w:t>
+      </w:r>
+      <w:proofErr w:type="spellStart"/>
+      <w:r>
+        <w:rPr>
+          <w:rFonts w:ascii="Courier New" w:hAnsi="Courier New" w:cs="Courier New"/>
+          <w:color w:val="6A3E3E"/>
+          <w:sz w:val="20"/>
+          <w:szCs w:val="20"/>
+        </w:rPr>
+        <w:t>args</w:t>
+      </w:r>
+      <w:proofErr w:type="spellEnd"/>
+      <w:r>
+        <w:rPr>
+          <w:rFonts w:ascii="Courier New" w:hAnsi="Courier New" w:cs="Courier New"/>
+          <w:color w:val="000000"/>
+          <w:sz w:val="20"/>
+          <w:szCs w:val="20"/>
+        </w:rPr>
+        <w:t>)</w:t>
+      </w:r>
+    </w:p>
+    <w:p>
+      <w:pPr>
+        <w:autoSpaceDE w:val="0"/>
+        <w:autoSpaceDN w:val="0"/>
+        <w:adjustRightInd w:val="0"/>
+        <w:spacing w:after="0" w:line="240" w:lineRule="auto"/>
+        <w:rPr>
+          <w:rFonts w:ascii="Courier New" w:hAnsi="Courier New" w:cs="Courier New"/>
+          <w:sz w:val="20"/>
+          <w:szCs w:val="20"/>
+        </w:rPr>
+      </w:pPr>
+      <w:r>
+        <w:rPr>
+          <w:rFonts w:ascii="Courier New" w:hAnsi="Courier New" w:cs="Courier New"/>
+          <w:color w:val="000000"/>
+          <w:sz w:val="20"/>
+          <w:szCs w:val="20"/>
+        </w:rPr>
+        <w:t>{</w:t>
+      </w:r>
+    </w:p>
+    <w:p>
+      <w:pPr>
+        <w:autoSpaceDE w:val="0"/>
+        <w:autoSpaceDN w:val="0"/>
+        <w:adjustRightInd w:val="0"/>
+        <w:spacing w:after="0" w:line="240" w:lineRule="auto"/>
+        <w:rPr>
+          <w:rFonts w:ascii="Courier New" w:hAnsi="Courier New" w:cs="Courier New"/>
+          <w:sz w:val="20"/>
+          <w:szCs w:val="20"/>
+        </w:rPr>
+      </w:pPr>
+      <w:r>
+        <w:rPr>
+          <w:rFonts w:ascii="Courier New" w:hAnsi="Courier New" w:cs="Courier New"/>
+          <w:color w:val="000000"/>
+          <w:sz w:val="20"/>
+          <w:szCs w:val="20"/>
+        </w:rPr>
+        <w:tab/>
+      </w:r>
+      <w:proofErr w:type="spellStart"/>
+      <w:proofErr w:type="gramStart"/>
+      <w:r>
+        <w:rPr>
+          <w:rFonts w:ascii="Courier New" w:hAnsi="Courier New" w:cs="Courier New"/>
+          <w:b/>
+          <w:bCs/>
+          <w:color w:val="7F0055"/>
+          <w:sz w:val="20"/>
+          <w:szCs w:val="20"/>
+        </w:rPr>
+        <w:t>int</w:t>
+      </w:r>
+      <w:proofErr w:type="spellEnd"/>
+      <w:proofErr w:type="gramEnd"/>
+      <w:r>
+        <w:rPr>
+          <w:rFonts w:ascii="Courier New" w:hAnsi="Courier New" w:cs="Courier New"/>
+          <w:color w:val="000000"/>
+          <w:sz w:val="20"/>
+          <w:szCs w:val="20"/>
+        </w:rPr>
+        <w:t xml:space="preserve"> </w:t>
+      </w:r>
+      <w:proofErr w:type="spellStart"/>
+      <w:r>
+        <w:rPr>
+          <w:rFonts w:ascii="Courier New" w:hAnsi="Courier New" w:cs="Courier New"/>
+          <w:color w:val="6A3E3E"/>
+          <w:sz w:val="20"/>
+          <w:szCs w:val="20"/>
+          <w:u w:val="single"/>
+        </w:rPr>
+        <w:t>num</w:t>
+      </w:r>
+      <w:proofErr w:type="spellEnd"/>
+      <w:r>
+        <w:rPr>
+          <w:rFonts w:ascii="Courier New" w:hAnsi="Courier New" w:cs="Courier New"/>
+          <w:color w:val="000000"/>
+          <w:sz w:val="20"/>
+          <w:szCs w:val="20"/>
+        </w:rPr>
+        <w:t xml:space="preserve"> = 24;</w:t>
+      </w:r>
+    </w:p>
+    <w:p>
+      <w:pPr>
+        <w:autoSpaceDE w:val="0"/>
+        <w:autoSpaceDN w:val="0"/>
+        <w:adjustRightInd w:val="0"/>
+        <w:spacing w:after="0" w:line="240" w:lineRule="auto"/>
+        <w:rPr>
+          <w:rFonts w:ascii="Courier New" w:hAnsi="Courier New" w:cs="Courier New"/>
+          <w:sz w:val="20"/>
+          <w:szCs w:val="20"/>
+        </w:rPr>
+      </w:pPr>
+      <w:r>
+        <w:rPr>
+          <w:rFonts w:ascii="Courier New" w:hAnsi="Courier New" w:cs="Courier New"/>
+          <w:color w:val="000000"/>
+          <w:sz w:val="20"/>
+          <w:szCs w:val="20"/>
+        </w:rPr>
+        <w:tab/>
+        <w:t xml:space="preserve">String </w:t>
+      </w:r>
+      <w:r>
+        <w:rPr>
+          <w:rFonts w:ascii="Courier New" w:hAnsi="Courier New" w:cs="Courier New"/>
+          <w:color w:val="6A3E3E"/>
+          <w:sz w:val="20"/>
+          <w:szCs w:val="20"/>
+        </w:rPr>
+        <w:t>s</w:t>
+      </w:r>
+      <w:r>
+        <w:rPr>
+          <w:rFonts w:ascii="Courier New" w:hAnsi="Courier New" w:cs="Courier New"/>
+          <w:color w:val="000000"/>
+          <w:sz w:val="20"/>
+          <w:szCs w:val="20"/>
+        </w:rPr>
+        <w:t xml:space="preserve"> = </w:t>
+      </w:r>
+      <w:r>
+        <w:rPr>
+          <w:rFonts w:ascii="Courier New" w:hAnsi="Courier New" w:cs="Courier New"/>
+          <w:color w:val="2A00FF"/>
+          <w:sz w:val="20"/>
+          <w:szCs w:val="20"/>
+        </w:rPr>
+        <w:t>"Brian Groom"</w:t>
+      </w:r>
+      <w:r>
+        <w:rPr>
+          <w:rFonts w:ascii="Courier New" w:hAnsi="Courier New" w:cs="Courier New"/>
+          <w:color w:val="000000"/>
+          <w:sz w:val="20"/>
+          <w:szCs w:val="20"/>
+        </w:rPr>
+        <w:t>;</w:t>
+      </w:r>
+    </w:p>
+    <w:p>
+      <w:pPr>
+        <w:autoSpaceDE w:val="0"/>
+        <w:autoSpaceDN w:val="0"/>
+        <w:adjustRightInd w:val="0"/>
+        <w:spacing w:after="0" w:line="240" w:lineRule="auto"/>
+        <w:rPr>
+          <w:rFonts w:ascii="Courier New" w:hAnsi="Courier New" w:cs="Courier New"/>
+          <w:sz w:val="20"/>
+          <w:szCs w:val="20"/>
+        </w:rPr>
+      </w:pPr>
+      <w:r>
+        <w:rPr>
+          <w:rFonts w:ascii="Courier New" w:hAnsi="Courier New" w:cs="Courier New"/>
+          <w:color w:val="000000"/>
+          <w:sz w:val="20"/>
+          <w:szCs w:val="20"/>
+        </w:rPr>
+        <w:tab/>
+      </w:r>
+      <w:proofErr w:type="spellStart"/>
+      <w:r>
+        <w:rPr>
+          <w:rFonts w:ascii="Courier New" w:hAnsi="Courier New" w:cs="Courier New"/>
+          <w:color w:val="000000"/>
+          <w:sz w:val="20"/>
+          <w:szCs w:val="20"/>
+        </w:rPr>
+        <w:t>System.</w:t>
+      </w:r>
+      <w:r>
+        <w:rPr>
+          <w:rFonts w:ascii="Courier New" w:hAnsi="Courier New" w:cs="Courier New"/>
+          <w:b/>
+          <w:bCs/>
+          <w:i/>
+          <w:iCs/>
+          <w:color w:val="0000C0"/>
+          <w:sz w:val="20"/>
+          <w:szCs w:val="20"/>
+        </w:rPr>
+        <w:t>out</w:t>
+      </w:r>
+      <w:r>
+        <w:rPr>
+          <w:rFonts w:ascii="Courier New" w:hAnsi="Courier New" w:cs="Courier New"/>
+          <w:color w:val="000000"/>
+          <w:sz w:val="20"/>
+          <w:szCs w:val="20"/>
+        </w:rPr>
+        <w:t>.print</w:t>
+      </w:r>
+      <w:proofErr w:type="spellEnd"/>
+      <w:r>
+        <w:rPr>
+          <w:rFonts w:ascii="Courier New" w:hAnsi="Courier New" w:cs="Courier New"/>
+          <w:color w:val="000000"/>
+          <w:sz w:val="20"/>
+          <w:szCs w:val="20"/>
+        </w:rPr>
+        <w:t>(</w:t>
+      </w:r>
+      <w:r>
+        <w:rPr>
+          <w:rFonts w:ascii="Courier New" w:hAnsi="Courier New" w:cs="Courier New"/>
+          <w:color w:val="6A3E3E"/>
+          <w:sz w:val="20"/>
+          <w:szCs w:val="20"/>
+        </w:rPr>
+        <w:t>s</w:t>
+      </w:r>
+      <w:r>
+        <w:rPr>
+          <w:rFonts w:ascii="Courier New" w:hAnsi="Courier New" w:cs="Courier New"/>
+          <w:color w:val="000000"/>
+          <w:sz w:val="20"/>
+          <w:szCs w:val="20"/>
+        </w:rPr>
+        <w:t>);</w:t>
+      </w:r>
+    </w:p>
+    <w:p>
+      <w:pPr>
+        <w:autoSpaceDE w:val="0"/>
+        <w:autoSpaceDN w:val="0"/>
+        <w:adjustRightInd w:val="0"/>
+        <w:spacing w:after="0" w:line="240" w:lineRule="auto"/>
+        <w:rPr>
+          <w:rFonts w:ascii="Courier New" w:hAnsi="Courier New" w:cs="Courier New"/>
+          <w:sz w:val="20"/>
+          <w:szCs w:val="20"/>
+        </w:rPr>
+      </w:pPr>
+      <w:r>
+        <w:rPr>
+          <w:rFonts w:ascii="Courier New" w:hAnsi="Courier New" w:cs="Courier New"/>
+          <w:color w:val="000000"/>
+          <w:sz w:val="20"/>
+          <w:szCs w:val="20"/>
+        </w:rPr>
+        <w:tab/>
+      </w:r>
+      <w:r>
+        <w:rPr>
+          <w:rFonts w:ascii="Courier New" w:hAnsi="Courier New" w:cs="Courier New"/>
+          <w:color w:val="3F7F5F"/>
+          <w:sz w:val="20"/>
+          <w:szCs w:val="20"/>
+        </w:rPr>
+        <w:t>// comment lines for documentation not displayed</w:t>
+      </w:r>
+    </w:p>
+    <w:p>
+      <w:pPr>
+        <w:autoSpaceDE w:val="0"/>
+        <w:autoSpaceDN w:val="0"/>
+        <w:adjustRightInd w:val="0"/>
+        <w:spacing w:after="0" w:line="240" w:lineRule="auto"/>
+        <w:rPr>
+          <w:rFonts w:ascii="Courier New" w:hAnsi="Courier New" w:cs="Courier New"/>
+          <w:sz w:val="20"/>
+          <w:szCs w:val="20"/>
+        </w:rPr>
+      </w:pPr>
+      <w:r>
+        <w:rPr>
+          <w:rFonts w:ascii="Courier New" w:hAnsi="Courier New" w:cs="Courier New"/>
+          <w:color w:val="000000"/>
+          <w:sz w:val="20"/>
+          <w:szCs w:val="20"/>
+        </w:rPr>
+        <w:t>}</w:t>
+      </w:r>
+    </w:p>
+    <w:p>
+      <w:pPr>
+        <w:autoSpaceDE w:val="0"/>
+        <w:autoSpaceDN w:val="0"/>
+        <w:adjustRightInd w:val="0"/>
+        <w:spacing w:after="0" w:line="240" w:lineRule="auto"/>
+        <w:rPr>
+          <w:rFonts w:ascii="Courier New" w:hAnsi="Courier New" w:cs="Courier New"/>
+          <w:sz w:val="20"/>
+          <w:szCs w:val="20"/>
+        </w:rPr>
+      </w:pPr>
+      <w:r>
+        <w:rPr>
+          <w:rFonts w:ascii="Courier New" w:hAnsi="Courier New" w:cs="Courier New"/>
+          <w:color w:val="000000"/>
+          <w:sz w:val="20"/>
+          <w:szCs w:val="20"/>
+        </w:rPr>
+        <w:t>}</w:t>
+      </w:r>
+    </w:p>
+    <w:p/>
+    <w:p/>
+    <w:p>
+      <w:r>
+        <w:t xml:space="preserve">Line 1 Class </w:t>
+      </w:r>
+      <w:proofErr w:type="spellStart"/>
+      <w:r>
+        <w:t>def</w:t>
+      </w:r>
+      <w:proofErr w:type="spellEnd"/>
+    </w:p>
+    <w:p>
+      <w:r>
+        <w:t xml:space="preserve">Line 4 &amp; 5 – variable definition  </w:t>
+      </w:r>
+    </w:p>
+    <w:p>
+      <w:pPr>
+        <w:autoSpaceDE w:val="0"/>
+        <w:autoSpaceDN w:val="0"/>
+        <w:adjustRightInd w:val="0"/>
+        <w:spacing w:after="0" w:line="240" w:lineRule="auto"/>
+        <w:rPr>
+          <w:rFonts w:ascii="Courier New" w:hAnsi="Courier New" w:cs="Courier New"/>
+          <w:sz w:val="20"/>
+          <w:szCs w:val="20"/>
+        </w:rPr>
+      </w:pPr>
+      <w:r>
+        <w:rPr>
+          <w:rFonts w:ascii="Courier New" w:hAnsi="Courier New" w:cs="Courier New"/>
+          <w:color w:val="000000"/>
+          <w:sz w:val="20"/>
+          <w:szCs w:val="20"/>
+        </w:rPr>
+        <w:tab/>
+      </w:r>
+      <w:proofErr w:type="spellStart"/>
+      <w:proofErr w:type="gramStart"/>
+      <w:r>
+        <w:rPr>
+          <w:rFonts w:ascii="Courier New" w:hAnsi="Courier New" w:cs="Courier New"/>
+          <w:color w:val="000000"/>
+          <w:sz w:val="20"/>
+          <w:szCs w:val="20"/>
+        </w:rPr>
+        <w:t>System.</w:t>
+      </w:r>
+      <w:r>
+        <w:rPr>
+          <w:rFonts w:ascii="Courier New" w:hAnsi="Courier New" w:cs="Courier New"/>
+          <w:b/>
+          <w:bCs/>
+          <w:i/>
+          <w:iCs/>
+          <w:color w:val="0000C0"/>
+          <w:sz w:val="20"/>
+          <w:szCs w:val="20"/>
+        </w:rPr>
+        <w:t>out</w:t>
+      </w:r>
+      <w:r>
+        <w:rPr>
+          <w:rFonts w:ascii="Courier New" w:hAnsi="Courier New" w:cs="Courier New"/>
+          <w:color w:val="000000"/>
+          <w:sz w:val="20"/>
+          <w:szCs w:val="20"/>
+        </w:rPr>
+        <w:t>.print</w:t>
+      </w:r>
+      <w:proofErr w:type="spellEnd"/>
+      <w:r>
+        <w:rPr>
+          <w:rFonts w:ascii="Courier New" w:hAnsi="Courier New" w:cs="Courier New"/>
+          <w:color w:val="000000"/>
+          <w:sz w:val="20"/>
+          <w:szCs w:val="20"/>
+        </w:rPr>
+        <w:t>(</w:t>
+      </w:r>
+      <w:proofErr w:type="gramEnd"/>
+      <w:r>
+        <w:rPr>
+          <w:rFonts w:ascii="Courier New" w:hAnsi="Courier New" w:cs="Courier New"/>
+          <w:color w:val="2A00FF"/>
+          <w:sz w:val="20"/>
+          <w:szCs w:val="20"/>
+        </w:rPr>
+        <w:t>"Hi, my name is "</w:t>
+      </w:r>
+      <w:r>
+        <w:rPr>
+          <w:rFonts w:ascii="Courier New" w:hAnsi="Courier New" w:cs="Courier New"/>
+          <w:color w:val="000000"/>
+          <w:sz w:val="20"/>
+          <w:szCs w:val="20"/>
+        </w:rPr>
+        <w:t xml:space="preserve"> + </w:t>
+      </w:r>
+      <w:r>
+        <w:rPr>
+          <w:rFonts w:ascii="Courier New" w:hAnsi="Courier New" w:cs="Courier New"/>
+          <w:color w:val="6A3E3E"/>
+          <w:sz w:val="20"/>
+          <w:szCs w:val="20"/>
+        </w:rPr>
+        <w:t>s</w:t>
+      </w:r>
+      <w:r>
+        <w:rPr>
+          <w:rFonts w:ascii="Courier New" w:hAnsi="Courier New" w:cs="Courier New"/>
+          <w:color w:val="000000"/>
+          <w:sz w:val="20"/>
+          <w:szCs w:val="20"/>
+        </w:rPr>
+        <w:t xml:space="preserve"> + </w:t>
+      </w:r>
+      <w:r>
+        <w:rPr>
+          <w:rFonts w:ascii="Courier New" w:hAnsi="Courier New" w:cs="Courier New"/>
+          <w:color w:val="2A00FF"/>
+          <w:sz w:val="20"/>
+          <w:szCs w:val="20"/>
+        </w:rPr>
+        <w:t>". My age is "</w:t>
+      </w:r>
+      <w:r>
+        <w:rPr>
+          <w:rFonts w:ascii="Courier New" w:hAnsi="Courier New" w:cs="Courier New"/>
+          <w:color w:val="000000"/>
+          <w:sz w:val="20"/>
+          <w:szCs w:val="20"/>
+        </w:rPr>
+        <w:t xml:space="preserve"> + </w:t>
+      </w:r>
+      <w:r>
+        <w:rPr>
+          <w:rFonts w:ascii="Courier New" w:hAnsi="Courier New" w:cs="Courier New"/>
+          <w:color w:val="6A3E3E"/>
+          <w:sz w:val="20"/>
+          <w:szCs w:val="20"/>
+        </w:rPr>
+        <w:t>age</w:t>
+      </w:r>
+      <w:r>
+        <w:rPr>
+          <w:rFonts w:ascii="Courier New" w:hAnsi="Courier New" w:cs="Courier New"/>
+          <w:color w:val="000000"/>
+          <w:sz w:val="20"/>
+          <w:szCs w:val="20"/>
+        </w:rPr>
+        <w:t>);</w:t>
+      </w:r>
+    </w:p>
+    <w:p>
+      <w:pPr>
+        <w:autoSpaceDE w:val="0"/>
+        <w:autoSpaceDN w:val="0"/>
+        <w:adjustRightInd w:val="0"/>
+        <w:spacing w:after="0" w:line="240" w:lineRule="auto"/>
+        <w:rPr>
+          <w:rFonts w:ascii="Courier New" w:hAnsi="Courier New" w:cs="Courier New"/>
+          <w:color w:val="000000"/>
+          <w:sz w:val="20"/>
+          <w:szCs w:val="20"/>
+        </w:rPr>
+      </w:pPr>
+      <w:r>
+        <w:rPr>
+          <w:rFonts w:ascii="Courier New" w:hAnsi="Courier New" w:cs="Courier New"/>
+          <w:color w:val="000000"/>
+          <w:sz w:val="20"/>
+          <w:szCs w:val="20"/>
+        </w:rPr>
+        <w:tab/>
+      </w:r>
+      <w:proofErr w:type="spellStart"/>
+      <w:proofErr w:type="gramStart"/>
+      <w:r>
+        <w:rPr>
+          <w:rFonts w:ascii="Courier New" w:hAnsi="Courier New" w:cs="Courier New"/>
+          <w:color w:val="000000"/>
+          <w:sz w:val="20"/>
+          <w:szCs w:val="20"/>
+        </w:rPr>
+        <w:t>System.</w:t>
+      </w:r>
+      <w:r>
+        <w:rPr>
+          <w:rFonts w:ascii="Courier New" w:hAnsi="Courier New" w:cs="Courier New"/>
+          <w:b/>
+          <w:bCs/>
+          <w:i/>
+          <w:iCs/>
+          <w:color w:val="0000C0"/>
+          <w:sz w:val="20"/>
+          <w:szCs w:val="20"/>
+        </w:rPr>
+        <w:t>out</w:t>
+      </w:r>
+      <w:r>
+        <w:rPr>
+          <w:rFonts w:ascii="Courier New" w:hAnsi="Courier New" w:cs="Courier New"/>
+          <w:color w:val="000000"/>
+          <w:sz w:val="20"/>
+          <w:szCs w:val="20"/>
+        </w:rPr>
+        <w:t>.print</w:t>
+      </w:r>
+      <w:proofErr w:type="spellEnd"/>
+      <w:r>
+        <w:rPr>
+          <w:rFonts w:ascii="Courier New" w:hAnsi="Courier New" w:cs="Courier New"/>
+          <w:color w:val="000000"/>
+          <w:sz w:val="20"/>
+          <w:szCs w:val="20"/>
+        </w:rPr>
+        <w:t>(</w:t>
+      </w:r>
+      <w:proofErr w:type="gramEnd"/>
+      <w:r>
+        <w:rPr>
+          <w:rFonts w:ascii="Courier New" w:hAnsi="Courier New" w:cs="Courier New"/>
+          <w:color w:val="2A00FF"/>
+          <w:sz w:val="20"/>
+          <w:szCs w:val="20"/>
+        </w:rPr>
+        <w:t>". \n I earn $"</w:t>
+      </w:r>
+      <w:r>
+        <w:rPr>
+          <w:rFonts w:ascii="Courier New" w:hAnsi="Courier New" w:cs="Courier New"/>
+          <w:color w:val="000000"/>
+          <w:sz w:val="20"/>
+          <w:szCs w:val="20"/>
+        </w:rPr>
+        <w:t xml:space="preserve"> + </w:t>
+      </w:r>
+      <w:r>
+        <w:rPr>
+          <w:rFonts w:ascii="Courier New" w:hAnsi="Courier New" w:cs="Courier New"/>
+          <w:color w:val="6A3E3E"/>
+          <w:sz w:val="20"/>
+          <w:szCs w:val="20"/>
+        </w:rPr>
+        <w:t>salary</w:t>
+      </w:r>
+      <w:r>
+        <w:rPr>
+          <w:rFonts w:ascii="Courier New" w:hAnsi="Courier New" w:cs="Courier New"/>
+          <w:color w:val="000000"/>
+          <w:sz w:val="20"/>
+          <w:szCs w:val="20"/>
+        </w:rPr>
+        <w:t xml:space="preserve"> + </w:t>
+      </w:r>
+      <w:proofErr w:type="gramStart"/>
+      <w:r>
+        <w:rPr>
+          <w:rFonts w:ascii="Courier New" w:hAnsi="Courier New" w:cs="Courier New"/>
+          <w:color w:val="2A00FF"/>
+          <w:sz w:val="20"/>
+          <w:szCs w:val="20"/>
+        </w:rPr>
+        <w:t>" per</w:t>
+      </w:r>
+      <w:proofErr w:type="gramEnd"/>
+      <w:r>
+        <w:rPr>
+          <w:rFonts w:ascii="Courier New" w:hAnsi="Courier New" w:cs="Courier New"/>
+          <w:color w:val="2A00FF"/>
+          <w:sz w:val="20"/>
+          <w:szCs w:val="20"/>
+        </w:rPr>
+        <w:t xml:space="preserve"> year."</w:t>
+      </w:r>
+      <w:r>
+        <w:rPr>
+          <w:rFonts w:ascii="Courier New" w:hAnsi="Courier New" w:cs="Courier New"/>
+          <w:color w:val="000000"/>
+          <w:sz w:val="20"/>
+          <w:szCs w:val="20"/>
+        </w:rPr>
+        <w:t>);</w:t>
+      </w:r>
+    </w:p>
+    <w:p>
+      <w:pPr>
+        <w:autoSpaceDE w:val="0"/>
+        <w:autoSpaceDN w:val="0"/>
+        <w:adjustRightInd w:val="0"/>
+        <w:spacing w:after="0" w:line="240" w:lineRule="auto"/>
+        <w:rPr>
+          <w:rFonts w:ascii="Courier New" w:hAnsi="Courier New" w:cs="Courier New"/>
+          <w:color w:val="000000"/>
+          <w:sz w:val="20"/>
+          <w:szCs w:val="20"/>
+        </w:rPr>
+      </w:pPr>
+      <w:r>
+        <w:rPr>
+          <w:rFonts w:ascii="Courier New" w:hAnsi="Courier New" w:cs="Courier New"/>
+          <w:color w:val="000000"/>
+          <w:sz w:val="20"/>
+          <w:szCs w:val="20"/>
+        </w:rPr>
+        <w:lastRenderedPageBreak/>
+        <w:t>/n – drops to new line</w:t>
+      </w:r>
+    </w:p>
+    <w:p>
+      <w:pPr>
+        <w:autoSpaceDE w:val="0"/>
+        <w:autoSpaceDN w:val="0"/>
+        <w:adjustRightInd w:val="0"/>
+        <w:spacing w:after="0" w:line="240" w:lineRule="auto"/>
+        <w:rPr>
+          <w:rFonts w:ascii="Courier New" w:hAnsi="Courier New" w:cs="Courier New"/>
+          <w:color w:val="000000"/>
+          <w:sz w:val="20"/>
+          <w:szCs w:val="20"/>
+        </w:rPr>
+      </w:pPr>
+    </w:p>
+    <w:p>
+      <w:pPr>
+        <w:autoSpaceDE w:val="0"/>
+        <w:autoSpaceDN w:val="0"/>
+        <w:adjustRightInd w:val="0"/>
+        <w:spacing w:after="0" w:line="240" w:lineRule="auto"/>
+        <w:rPr>
+          <w:rFonts w:ascii="Courier New" w:hAnsi="Courier New" w:cs="Courier New"/>
+          <w:color w:val="000000"/>
+          <w:sz w:val="20"/>
+          <w:szCs w:val="20"/>
+        </w:rPr>
+      </w:pPr>
+    </w:p>
+    <w:p>
+      <w:pPr>
+        <w:autoSpaceDE w:val="0"/>
+        <w:autoSpaceDN w:val="0"/>
+        <w:adjustRightInd w:val="0"/>
+        <w:spacing w:after="0" w:line="240" w:lineRule="auto"/>
+        <w:rPr>
+          <w:rFonts w:ascii="Courier New" w:hAnsi="Courier New" w:cs="Courier New"/>
+          <w:color w:val="000000"/>
+          <w:sz w:val="20"/>
+          <w:szCs w:val="20"/>
+        </w:rPr>
+      </w:pPr>
+      <w:r>
+        <w:rPr>
+          <w:rFonts w:ascii="Courier New" w:hAnsi="Courier New" w:cs="Courier New"/>
+          <w:color w:val="000000"/>
+          <w:sz w:val="20"/>
+          <w:szCs w:val="20"/>
+        </w:rPr>
+        <w:t>Basic Operators</w:t>
+      </w:r>
+    </w:p>
+    <w:p/>
     <w:sectPr>
       <w:pgSz w:w="12240" w:h="15840"/>
       <w:pgMar w:top="1440" w:right="1440" w:bottom="1440" w:left="1440" w:header="720" w:footer="720" w:gutter="0"/>

</xml_diff>